<commit_message>
Updated the document. Added hive script and spark script
</commit_message>
<xml_diff>
--- a/hivePig-kw.docx
+++ b/hivePig-kw.docx
@@ -11,64 +11,11 @@
       </w:pPr>
       <w:r>
         <w:rPr/>
-        <w:t>Hive and Pig Comparison on analyzing clickstream data</w:t>
-      </w:r>
-    </w:p>
-    <w:p>
-      <w:pPr>
-        <w:pStyle w:val="Normal"/>
-        <w:rPr/>
-      </w:pPr>
-      <w:r>
-        <w:rPr/>
-      </w:r>
-    </w:p>
-    <w:p>
-      <w:pPr>
-        <w:pStyle w:val="Normal"/>
-        <w:rPr/>
-      </w:pPr>
-      <w:r>
-        <w:rPr/>
-        <w:t>Create the table in Apache Hive:</w:t>
-      </w:r>
-    </w:p>
-    <w:p>
-      <w:pPr>
-        <w:pStyle w:val="Normal"/>
-        <w:rPr/>
-      </w:pPr>
-      <w:r>
-        <w:rPr/>
-      </w:r>
-    </w:p>
-    <w:p>
-      <w:pPr>
-        <w:pStyle w:val="Normal"/>
-        <w:rPr/>
-      </w:pPr>
-      <w:r>
-        <w:rPr/>
-        <w:t>create table clickstream(id string, datetime string, siteid string, offerid string, category string, merchant string, countrycode string, browserid string, devid string) row format delimited fields terminated by ',';</w:t>
-      </w:r>
-    </w:p>
-    <w:p>
-      <w:pPr>
-        <w:pStyle w:val="Normal"/>
-        <w:rPr/>
-      </w:pPr>
-      <w:r>
-        <w:rPr/>
-      </w:r>
-    </w:p>
-    <w:p>
-      <w:pPr>
-        <w:pStyle w:val="Normal"/>
-        <w:rPr/>
-      </w:pPr>
-      <w:r>
-        <w:rPr/>
-        <w:t>load data local inpath '/home/dante/Downloads/clickdata.csv' overwrite into table clickstream;</w:t>
+        <w:t xml:space="preserve">Hive, </w:t>
+      </w:r>
+      <w:r>
+        <w:rPr/>
+        <w:t>Pig and Spark Comparison</w:t>
       </w:r>
     </w:p>
     <w:p>
@@ -85,7 +32,116 @@
         <w:pStyle w:val="Heading1"/>
         <w:numPr>
           <w:ilvl w:val="0"/>
-          <w:numId w:val="5"/>
+          <w:numId w:val="1"/>
+        </w:numPr>
+        <w:rPr/>
+      </w:pPr>
+      <w:r>
+        <w:rPr/>
+        <w:t>Importing the data</w:t>
+      </w:r>
+    </w:p>
+    <w:p>
+      <w:pPr>
+        <w:pStyle w:val="Normal"/>
+        <w:rPr/>
+      </w:pPr>
+      <w:r>
+        <w:rPr/>
+        <w:t>The table must be created in Apache Hive first before importing the data into the table.</w:t>
+      </w:r>
+    </w:p>
+    <w:p>
+      <w:pPr>
+        <w:pStyle w:val="Normal"/>
+        <w:rPr/>
+      </w:pPr>
+      <w:r>
+        <w:rPr/>
+      </w:r>
+    </w:p>
+    <w:p>
+      <w:pPr>
+        <w:pStyle w:val="Normal"/>
+        <w:rPr/>
+      </w:pPr>
+      <w:r>
+        <w:rPr/>
+        <w:t>Create the table in Apache Hive:</w:t>
+      </w:r>
+    </w:p>
+    <w:p>
+      <w:pPr>
+        <w:pStyle w:val="Normal"/>
+        <w:rPr/>
+      </w:pPr>
+      <w:r>
+        <w:rPr/>
+      </w:r>
+    </w:p>
+    <w:p>
+      <w:pPr>
+        <w:pStyle w:val="Normal"/>
+        <w:rPr/>
+      </w:pPr>
+      <w:r>
+        <w:rPr/>
+        <w:t>create table clickstream(id string, datetime string, siteid string, offerid string, category string, merchant string, countrycode string, browserid string, devid string) row format delimited fields terminated by ',';</w:t>
+      </w:r>
+    </w:p>
+    <w:p>
+      <w:pPr>
+        <w:pStyle w:val="Normal"/>
+        <w:rPr/>
+      </w:pPr>
+      <w:r>
+        <w:rPr/>
+      </w:r>
+    </w:p>
+    <w:p>
+      <w:pPr>
+        <w:pStyle w:val="Normal"/>
+        <w:rPr/>
+      </w:pPr>
+      <w:r>
+        <w:rPr/>
+        <w:t>load data local inpath '/home/dante/Downloads/clickdata.csv' overwrite into table clickstream;</w:t>
+      </w:r>
+    </w:p>
+    <w:p>
+      <w:pPr>
+        <w:pStyle w:val="Normal"/>
+        <w:rPr/>
+      </w:pPr>
+      <w:r>
+        <w:rPr/>
+      </w:r>
+    </w:p>
+    <w:p>
+      <w:pPr>
+        <w:pStyle w:val="Normal"/>
+        <w:rPr/>
+      </w:pPr>
+      <w:r>
+        <w:rPr/>
+        <w:t>In Pig and Spark, there is no need to create a table, the file can be read directly from HDFS.</w:t>
+      </w:r>
+    </w:p>
+    <w:p>
+      <w:pPr>
+        <w:pStyle w:val="Normal"/>
+        <w:rPr/>
+      </w:pPr>
+      <w:r>
+        <w:rPr/>
+      </w:r>
+    </w:p>
+    <w:p>
+      <w:pPr>
+        <w:pStyle w:val="Heading1"/>
+        <w:numPr>
+          <w:ilvl w:val="0"/>
+          <w:numId w:val="6"/>
         </w:numPr>
         <w:rPr/>
       </w:pPr>
@@ -397,7 +453,7 @@
         <w:pStyle w:val="Heading1"/>
         <w:numPr>
           <w:ilvl w:val="0"/>
-          <w:numId w:val="4"/>
+          <w:numId w:val="5"/>
         </w:numPr>
         <w:rPr/>
       </w:pPr>
@@ -411,7 +467,7 @@
         <w:pStyle w:val="Heading2"/>
         <w:numPr>
           <w:ilvl w:val="1"/>
-          <w:numId w:val="4"/>
+          <w:numId w:val="5"/>
         </w:numPr>
         <w:rPr/>
       </w:pPr>
@@ -444,7 +500,7 @@
         <w:pStyle w:val="Heading2"/>
         <w:numPr>
           <w:ilvl w:val="1"/>
-          <w:numId w:val="4"/>
+          <w:numId w:val="5"/>
         </w:numPr>
         <w:rPr/>
       </w:pPr>
@@ -477,7 +533,7 @@
         <w:pStyle w:val="Heading3"/>
         <w:numPr>
           <w:ilvl w:val="2"/>
-          <w:numId w:val="3"/>
+          <w:numId w:val="4"/>
         </w:numPr>
         <w:rPr/>
       </w:pPr>
@@ -839,7 +895,7 @@
         <w:pStyle w:val="Heading3"/>
         <w:numPr>
           <w:ilvl w:val="2"/>
-          <w:numId w:val="3"/>
+          <w:numId w:val="4"/>
         </w:numPr>
         <w:rPr/>
       </w:pPr>
@@ -1156,7 +1212,7 @@
         <w:pStyle w:val="Heading1"/>
         <w:numPr>
           <w:ilvl w:val="0"/>
-          <w:numId w:val="2"/>
+          <w:numId w:val="3"/>
         </w:numPr>
         <w:rPr/>
       </w:pPr>
@@ -1181,7 +1237,7 @@
         <w:pStyle w:val="TextBody"/>
         <w:numPr>
           <w:ilvl w:val="0"/>
-          <w:numId w:val="6"/>
+          <w:numId w:val="7"/>
         </w:numPr>
         <w:spacing w:before="0" w:after="140"/>
         <w:rPr/>
@@ -1204,7 +1260,7 @@
         <w:pStyle w:val="TextBody"/>
         <w:numPr>
           <w:ilvl w:val="0"/>
-          <w:numId w:val="6"/>
+          <w:numId w:val="7"/>
         </w:numPr>
         <w:spacing w:before="0" w:after="140"/>
         <w:rPr/>
@@ -1219,7 +1275,7 @@
         <w:pStyle w:val="TextBody"/>
         <w:numPr>
           <w:ilvl w:val="0"/>
-          <w:numId w:val="6"/>
+          <w:numId w:val="7"/>
         </w:numPr>
         <w:spacing w:before="0" w:after="140"/>
         <w:rPr/>
@@ -1234,7 +1290,7 @@
         <w:pStyle w:val="TextBody"/>
         <w:numPr>
           <w:ilvl w:val="0"/>
-          <w:numId w:val="6"/>
+          <w:numId w:val="7"/>
         </w:numPr>
         <w:spacing w:before="0" w:after="140"/>
         <w:rPr/>
@@ -1249,7 +1305,7 @@
         <w:pStyle w:val="TextBody"/>
         <w:numPr>
           <w:ilvl w:val="0"/>
-          <w:numId w:val="6"/>
+          <w:numId w:val="7"/>
         </w:numPr>
         <w:spacing w:before="0" w:after="140"/>
         <w:rPr/>
@@ -1319,7 +1375,7 @@
         <w:pStyle w:val="TextBody"/>
         <w:numPr>
           <w:ilvl w:val="0"/>
-          <w:numId w:val="6"/>
+          <w:numId w:val="7"/>
         </w:numPr>
         <w:spacing w:before="0" w:after="140"/>
         <w:rPr/>
@@ -1334,7 +1390,7 @@
         <w:pStyle w:val="TextBody"/>
         <w:numPr>
           <w:ilvl w:val="0"/>
-          <w:numId w:val="6"/>
+          <w:numId w:val="7"/>
         </w:numPr>
         <w:spacing w:before="0" w:after="140"/>
         <w:rPr/>
@@ -1349,7 +1405,7 @@
         <w:pStyle w:val="TextBody"/>
         <w:numPr>
           <w:ilvl w:val="0"/>
-          <w:numId w:val="6"/>
+          <w:numId w:val="7"/>
         </w:numPr>
         <w:spacing w:before="0" w:after="140"/>
         <w:rPr/>
@@ -1384,7 +1440,7 @@
         <w:pStyle w:val="Heading2"/>
         <w:numPr>
           <w:ilvl w:val="1"/>
-          <w:numId w:val="1"/>
+          <w:numId w:val="2"/>
         </w:numPr>
         <w:rPr/>
       </w:pPr>
@@ -1398,7 +1454,7 @@
         <w:pStyle w:val="Heading3"/>
         <w:numPr>
           <w:ilvl w:val="2"/>
-          <w:numId w:val="1"/>
+          <w:numId w:val="2"/>
         </w:numPr>
         <w:rPr/>
       </w:pPr>
@@ -1455,7 +1511,7 @@
         <w:pStyle w:val="Heading3"/>
         <w:numPr>
           <w:ilvl w:val="2"/>
-          <w:numId w:val="1"/>
+          <w:numId w:val="2"/>
         </w:numPr>
         <w:rPr/>
       </w:pPr>
@@ -1691,7 +1747,7 @@
         <w:pStyle w:val="Heading2"/>
         <w:numPr>
           <w:ilvl w:val="1"/>
-          <w:numId w:val="1"/>
+          <w:numId w:val="2"/>
         </w:numPr>
         <w:rPr/>
       </w:pPr>
@@ -1705,7 +1761,7 @@
         <w:pStyle w:val="Heading3"/>
         <w:numPr>
           <w:ilvl w:val="2"/>
-          <w:numId w:val="1"/>
+          <w:numId w:val="2"/>
         </w:numPr>
         <w:rPr/>
       </w:pPr>
@@ -1762,7 +1818,7 @@
         <w:pStyle w:val="Heading3"/>
         <w:numPr>
           <w:ilvl w:val="2"/>
-          <w:numId w:val="1"/>
+          <w:numId w:val="2"/>
         </w:numPr>
         <w:rPr/>
       </w:pPr>
@@ -2037,6 +2093,112 @@
         <w:rPr/>
       </w:r>
     </w:p>
+    <w:p>
+      <w:pPr>
+        <w:pStyle w:val="TextBody"/>
+        <w:spacing w:before="0" w:after="140"/>
+        <w:rPr/>
+      </w:pPr>
+      <w:r>
+        <w:rPr/>
+      </w:r>
+    </w:p>
+    <w:p>
+      <w:pPr>
+        <w:pStyle w:val="TextBody"/>
+        <w:spacing w:before="0" w:after="140"/>
+        <w:rPr/>
+      </w:pPr>
+      <w:r>
+        <w:rPr/>
+      </w:r>
+    </w:p>
+    <w:p>
+      <w:pPr>
+        <w:pStyle w:val="TextBody"/>
+        <w:spacing w:before="0" w:after="140"/>
+        <w:rPr/>
+      </w:pPr>
+      <w:r>
+        <w:rPr/>
+      </w:r>
+    </w:p>
+    <w:p>
+      <w:pPr>
+        <w:pStyle w:val="TextBody"/>
+        <w:spacing w:before="0" w:after="140"/>
+        <w:rPr/>
+      </w:pPr>
+      <w:r>
+        <w:rPr/>
+        <w:t>With python program</w:t>
+      </w:r>
+    </w:p>
+    <w:p>
+      <w:pPr>
+        <w:pStyle w:val="TextBody"/>
+        <w:spacing w:before="0" w:after="140"/>
+        <w:rPr/>
+      </w:pPr>
+      <w:r>
+        <w:rPr/>
+      </w:r>
+    </w:p>
+    <w:p>
+      <w:pPr>
+        <w:pStyle w:val="TextBody"/>
+        <w:spacing w:before="0" w:after="140"/>
+        <w:rPr/>
+      </w:pPr>
+      <w:r>
+        <w:rPr/>
+        <w:drawing>
+          <wp:anchor behindDoc="0" distT="0" distB="0" distL="0" distR="0" simplePos="0" locked="0" layoutInCell="1" allowOverlap="1" relativeHeight="9">
+            <wp:simplePos x="0" y="0"/>
+            <wp:positionH relativeFrom="column">
+              <wp:align>center</wp:align>
+            </wp:positionH>
+            <wp:positionV relativeFrom="paragraph">
+              <wp:posOffset>635</wp:posOffset>
+            </wp:positionV>
+            <wp:extent cx="6332220" cy="2131060"/>
+            <wp:effectExtent l="0" t="0" r="0" b="0"/>
+            <wp:wrapSquare wrapText="largest"/>
+            <wp:docPr id="8" name="Image8" descr=""/>
+            <wp:cNvGraphicFramePr>
+              <a:graphicFrameLocks xmlns:a="http://schemas.openxmlformats.org/drawingml/2006/main" noChangeAspect="1"/>
+            </wp:cNvGraphicFramePr>
+            <a:graphic xmlns:a="http://schemas.openxmlformats.org/drawingml/2006/main">
+              <a:graphicData uri="http://schemas.openxmlformats.org/drawingml/2006/picture">
+                <pic:pic xmlns:pic="http://schemas.openxmlformats.org/drawingml/2006/picture">
+                  <pic:nvPicPr>
+                    <pic:cNvPr id="8" name="Image8" descr=""/>
+                    <pic:cNvPicPr>
+                      <a:picLocks noChangeAspect="1" noChangeArrowheads="1"/>
+                    </pic:cNvPicPr>
+                  </pic:nvPicPr>
+                  <pic:blipFill>
+                    <a:blip r:embed="rId10"/>
+                    <a:stretch>
+                      <a:fillRect/>
+                    </a:stretch>
+                  </pic:blipFill>
+                  <pic:spPr bwMode="auto">
+                    <a:xfrm>
+                      <a:off x="0" y="0"/>
+                      <a:ext cx="6332220" cy="2131060"/>
+                    </a:xfrm>
+                    <a:prstGeom prst="rect">
+                      <a:avLst/>
+                    </a:prstGeom>
+                  </pic:spPr>
+                </pic:pic>
+              </a:graphicData>
+            </a:graphic>
+          </wp:anchor>
+        </w:drawing>
+      </w:r>
+    </w:p>
     <w:sectPr>
       <w:type w:val="nextPage"/>
       <w:pgSz w:w="12240" w:h="15840"/>
@@ -2518,6 +2680,98 @@
   <w:abstractNum w:abstractNumId="6">
     <w:lvl w:ilvl="0">
       <w:start w:val="1"/>
+      <w:numFmt w:val="none"/>
+      <w:suff w:val="nothing"/>
+      <w:lvlText w:val=""/>
+      <w:lvlJc w:val="left"/>
+      <w:pPr>
+        <w:ind w:left="0" w:hanging="0"/>
+      </w:pPr>
+    </w:lvl>
+    <w:lvl w:ilvl="1">
+      <w:start w:val="1"/>
+      <w:numFmt w:val="none"/>
+      <w:suff w:val="nothing"/>
+      <w:lvlText w:val=""/>
+      <w:lvlJc w:val="left"/>
+      <w:pPr>
+        <w:ind w:left="0" w:hanging="0"/>
+      </w:pPr>
+    </w:lvl>
+    <w:lvl w:ilvl="2">
+      <w:start w:val="1"/>
+      <w:numFmt w:val="none"/>
+      <w:suff w:val="nothing"/>
+      <w:lvlText w:val=""/>
+      <w:lvlJc w:val="left"/>
+      <w:pPr>
+        <w:ind w:left="0" w:hanging="0"/>
+      </w:pPr>
+    </w:lvl>
+    <w:lvl w:ilvl="3">
+      <w:start w:val="1"/>
+      <w:numFmt w:val="none"/>
+      <w:suff w:val="nothing"/>
+      <w:lvlText w:val=""/>
+      <w:lvlJc w:val="left"/>
+      <w:pPr>
+        <w:ind w:left="0" w:hanging="0"/>
+      </w:pPr>
+    </w:lvl>
+    <w:lvl w:ilvl="4">
+      <w:start w:val="1"/>
+      <w:numFmt w:val="none"/>
+      <w:suff w:val="nothing"/>
+      <w:lvlText w:val=""/>
+      <w:lvlJc w:val="left"/>
+      <w:pPr>
+        <w:ind w:left="0" w:hanging="0"/>
+      </w:pPr>
+    </w:lvl>
+    <w:lvl w:ilvl="5">
+      <w:start w:val="1"/>
+      <w:numFmt w:val="none"/>
+      <w:suff w:val="nothing"/>
+      <w:lvlText w:val=""/>
+      <w:lvlJc w:val="left"/>
+      <w:pPr>
+        <w:ind w:left="0" w:hanging="0"/>
+      </w:pPr>
+    </w:lvl>
+    <w:lvl w:ilvl="6">
+      <w:start w:val="1"/>
+      <w:numFmt w:val="none"/>
+      <w:suff w:val="nothing"/>
+      <w:lvlText w:val=""/>
+      <w:lvlJc w:val="left"/>
+      <w:pPr>
+        <w:ind w:left="0" w:hanging="0"/>
+      </w:pPr>
+    </w:lvl>
+    <w:lvl w:ilvl="7">
+      <w:start w:val="1"/>
+      <w:numFmt w:val="none"/>
+      <w:suff w:val="nothing"/>
+      <w:lvlText w:val=""/>
+      <w:lvlJc w:val="left"/>
+      <w:pPr>
+        <w:ind w:left="0" w:hanging="0"/>
+      </w:pPr>
+    </w:lvl>
+    <w:lvl w:ilvl="8">
+      <w:start w:val="1"/>
+      <w:numFmt w:val="none"/>
+      <w:suff w:val="nothing"/>
+      <w:lvlText w:val=""/>
+      <w:lvlJc w:val="left"/>
+      <w:pPr>
+        <w:ind w:left="0" w:hanging="0"/>
+      </w:pPr>
+    </w:lvl>
+  </w:abstractNum>
+  <w:abstractNum w:abstractNumId="7">
+    <w:lvl w:ilvl="0">
+      <w:start w:val="1"/>
       <w:numFmt w:val="decimal"/>
       <w:lvlText w:val="%1."/>
       <w:lvlJc w:val="left"/>
@@ -2527,7 +2781,6 @@
         </w:tabs>
         <w:ind w:left="720" w:hanging="360"/>
       </w:pPr>
-      <w:rPr/>
     </w:lvl>
     <w:lvl w:ilvl="1">
       <w:start w:val="1"/>
@@ -2540,7 +2793,6 @@
         </w:tabs>
         <w:ind w:left="1080" w:hanging="360"/>
       </w:pPr>
-      <w:rPr/>
     </w:lvl>
     <w:lvl w:ilvl="2">
       <w:start w:val="1"/>
@@ -2553,7 +2805,6 @@
         </w:tabs>
         <w:ind w:left="1440" w:hanging="360"/>
       </w:pPr>
-      <w:rPr/>
     </w:lvl>
     <w:lvl w:ilvl="3">
       <w:start w:val="1"/>
@@ -2566,7 +2817,6 @@
         </w:tabs>
         <w:ind w:left="1800" w:hanging="360"/>
       </w:pPr>
-      <w:rPr/>
     </w:lvl>
     <w:lvl w:ilvl="4">
       <w:start w:val="1"/>
@@ -2579,7 +2829,6 @@
         </w:tabs>
         <w:ind w:left="2160" w:hanging="360"/>
       </w:pPr>
-      <w:rPr/>
     </w:lvl>
     <w:lvl w:ilvl="5">
       <w:start w:val="1"/>
@@ -2592,7 +2841,6 @@
         </w:tabs>
         <w:ind w:left="2520" w:hanging="360"/>
       </w:pPr>
-      <w:rPr/>
     </w:lvl>
     <w:lvl w:ilvl="6">
       <w:start w:val="1"/>
@@ -2605,7 +2853,6 @@
         </w:tabs>
         <w:ind w:left="2880" w:hanging="360"/>
       </w:pPr>
-      <w:rPr/>
     </w:lvl>
     <w:lvl w:ilvl="7">
       <w:start w:val="1"/>
@@ -2618,7 +2865,6 @@
         </w:tabs>
         <w:ind w:left="3240" w:hanging="360"/>
       </w:pPr>
-      <w:rPr/>
     </w:lvl>
     <w:lvl w:ilvl="8">
       <w:start w:val="1"/>
@@ -2631,7 +2877,6 @@
         </w:tabs>
         <w:ind w:left="3600" w:hanging="360"/>
       </w:pPr>
-      <w:rPr/>
     </w:lvl>
   </w:abstractNum>
   <w:num w:numId="1">
@@ -2651,6 +2896,9 @@
   </w:num>
   <w:num w:numId="6">
     <w:abstractNumId w:val="6"/>
+  </w:num>
+  <w:num w:numId="7">
+    <w:abstractNumId w:val="7"/>
   </w:num>
 </w:numbering>
 </file>
@@ -2758,6 +3006,11 @@
     <w:qFormat/>
     <w:rPr/>
   </w:style>
+  <w:style w:type="character" w:styleId="ListLabel1">
+    <w:name w:val="ListLabel 1"/>
+    <w:qFormat/>
+    <w:rPr/>
+  </w:style>
   <w:style w:type="paragraph" w:styleId="Heading">
     <w:name w:val="Heading"/>
     <w:basedOn w:val="Normal"/>

</xml_diff>

<commit_message>
added the screenshot of pig run
</commit_message>
<xml_diff>
--- a/hivePig-kw.docx
+++ b/hivePig-kw.docx
@@ -771,7 +771,7 @@
       <w:r>
         <w:rPr/>
         <w:drawing>
-          <wp:anchor behindDoc="0" distT="0" distB="0" distL="0" distR="0" simplePos="0" locked="0" layoutInCell="1" allowOverlap="1" relativeHeight="4">
+          <wp:anchor behindDoc="0" distT="0" distB="0" distL="0" distR="0" simplePos="0" locked="0" layoutInCell="1" allowOverlap="1" relativeHeight="13">
             <wp:simplePos x="0" y="0"/>
             <wp:positionH relativeFrom="column">
               <wp:align>center</wp:align>
@@ -779,7 +779,7 @@
             <wp:positionV relativeFrom="paragraph">
               <wp:posOffset>635</wp:posOffset>
             </wp:positionV>
-            <wp:extent cx="6332220" cy="995680"/>
+            <wp:extent cx="6332220" cy="1003935"/>
             <wp:effectExtent l="0" t="0" r="0" b="0"/>
             <wp:wrapSquare wrapText="largest"/>
             <wp:docPr id="3" name="Image3" descr=""/>
@@ -804,7 +804,7 @@
                   <pic:spPr bwMode="auto">
                     <a:xfrm>
                       <a:off x="0" y="0"/>
-                      <a:ext cx="6332220" cy="995680"/>
+                      <a:ext cx="6332220" cy="1003935"/>
                     </a:xfrm>
                     <a:prstGeom prst="rect">
                       <a:avLst/>
@@ -1079,7 +1079,7 @@
       <w:r>
         <w:rPr/>
         <w:drawing>
-          <wp:anchor behindDoc="0" distT="0" distB="0" distL="0" distR="0" simplePos="0" locked="0" layoutInCell="1" allowOverlap="1" relativeHeight="5">
+          <wp:anchor behindDoc="0" distT="0" distB="0" distL="0" distR="0" simplePos="0" locked="0" layoutInCell="1" allowOverlap="1" relativeHeight="4">
             <wp:simplePos x="0" y="0"/>
             <wp:positionH relativeFrom="column">
               <wp:align>center</wp:align>
@@ -1325,7 +1325,7 @@
       <w:r>
         <w:rPr/>
         <w:drawing>
-          <wp:anchor behindDoc="0" distT="0" distB="0" distL="0" distR="0" simplePos="0" locked="0" layoutInCell="1" allowOverlap="1" relativeHeight="9">
+          <wp:anchor behindDoc="0" distT="0" distB="0" distL="0" distR="0" simplePos="0" locked="0" layoutInCell="1" allowOverlap="1" relativeHeight="8">
             <wp:simplePos x="0" y="0"/>
             <wp:positionH relativeFrom="column">
               <wp:align>center</wp:align>
@@ -1599,7 +1599,7 @@
       <w:r>
         <w:rPr/>
         <w:drawing>
-          <wp:anchor behindDoc="0" distT="0" distB="0" distL="0" distR="0" simplePos="0" locked="0" layoutInCell="1" allowOverlap="1" relativeHeight="6">
+          <wp:anchor behindDoc="0" distT="0" distB="0" distL="0" distR="0" simplePos="0" locked="0" layoutInCell="1" allowOverlap="1" relativeHeight="5">
             <wp:simplePos x="0" y="0"/>
             <wp:positionH relativeFrom="column">
               <wp:align>center</wp:align>
@@ -1725,7 +1725,7 @@
       <w:r>
         <w:rPr/>
         <w:drawing>
-          <wp:anchor behindDoc="0" distT="0" distB="0" distL="0" distR="0" simplePos="0" locked="0" layoutInCell="1" allowOverlap="1" relativeHeight="12">
+          <wp:anchor behindDoc="0" distT="0" distB="0" distL="0" distR="0" simplePos="0" locked="0" layoutInCell="1" allowOverlap="1" relativeHeight="11">
             <wp:simplePos x="0" y="0"/>
             <wp:positionH relativeFrom="column">
               <wp:align>center</wp:align>
@@ -1979,7 +1979,7 @@
       <w:r>
         <w:rPr/>
         <w:drawing>
-          <wp:anchor behindDoc="0" distT="0" distB="0" distL="0" distR="0" simplePos="0" locked="0" layoutInCell="1" allowOverlap="1" relativeHeight="7">
+          <wp:anchor behindDoc="0" distT="0" distB="0" distL="0" distR="0" simplePos="0" locked="0" layoutInCell="1" allowOverlap="1" relativeHeight="6">
             <wp:simplePos x="0" y="0"/>
             <wp:positionH relativeFrom="column">
               <wp:align>center</wp:align>
@@ -2132,7 +2132,7 @@
       <w:r>
         <w:rPr/>
         <w:drawing>
-          <wp:anchor behindDoc="0" distT="0" distB="0" distL="0" distR="0" simplePos="0" locked="0" layoutInCell="1" allowOverlap="1" relativeHeight="13">
+          <wp:anchor behindDoc="0" distT="0" distB="0" distL="0" distR="0" simplePos="0" locked="0" layoutInCell="1" allowOverlap="1" relativeHeight="12">
             <wp:simplePos x="0" y="0"/>
             <wp:positionH relativeFrom="column">
               <wp:align>center</wp:align>
@@ -2242,7 +2242,7 @@
       <w:r>
         <w:rPr/>
         <w:drawing>
-          <wp:anchor behindDoc="0" distT="0" distB="0" distL="0" distR="0" simplePos="0" locked="0" layoutInCell="1" allowOverlap="1" relativeHeight="10">
+          <wp:anchor behindDoc="0" distT="0" distB="0" distL="0" distR="0" simplePos="0" locked="0" layoutInCell="1" allowOverlap="1" relativeHeight="9">
             <wp:simplePos x="0" y="0"/>
             <wp:positionH relativeFrom="column">
               <wp:posOffset>-28575</wp:posOffset>
@@ -2297,18 +2297,18 @@
       <w:r>
         <w:rPr/>
         <w:drawing>
-          <wp:anchor behindDoc="0" distT="0" distB="0" distL="0" distR="0" simplePos="0" locked="0" layoutInCell="1" allowOverlap="1" relativeHeight="11">
+          <wp:anchor behindDoc="0" distT="0" distB="0" distL="0" distR="0" simplePos="0" locked="0" layoutInCell="1" allowOverlap="1" relativeHeight="7">
             <wp:simplePos x="0" y="0"/>
             <wp:positionH relativeFrom="column">
-              <wp:posOffset>-76200</wp:posOffset>
+              <wp:align>center</wp:align>
             </wp:positionH>
             <wp:positionV relativeFrom="paragraph">
-              <wp:posOffset>4238625</wp:posOffset>
+              <wp:posOffset>635</wp:posOffset>
             </wp:positionV>
-            <wp:extent cx="6332220" cy="408940"/>
+            <wp:extent cx="6332220" cy="2131060"/>
             <wp:effectExtent l="0" t="0" r="0" b="0"/>
             <wp:wrapSquare wrapText="largest"/>
-            <wp:docPr id="11" name="Image10" descr=""/>
+            <wp:docPr id="11" name="Image8" descr=""/>
             <wp:cNvGraphicFramePr>
               <a:graphicFrameLocks xmlns:a="http://schemas.openxmlformats.org/drawingml/2006/main" noChangeAspect="1"/>
             </wp:cNvGraphicFramePr>
@@ -2316,7 +2316,7 @@
               <a:graphicData uri="http://schemas.openxmlformats.org/drawingml/2006/picture">
                 <pic:pic xmlns:pic="http://schemas.openxmlformats.org/drawingml/2006/picture">
                   <pic:nvPicPr>
-                    <pic:cNvPr id="11" name="Image10" descr=""/>
+                    <pic:cNvPr id="11" name="Image8" descr=""/>
                     <pic:cNvPicPr>
                       <a:picLocks noChangeAspect="1" noChangeArrowheads="1"/>
                     </pic:cNvPicPr>
@@ -2330,7 +2330,7 @@
                   <pic:spPr bwMode="auto">
                     <a:xfrm>
                       <a:off x="0" y="0"/>
-                      <a:ext cx="6332220" cy="408940"/>
+                      <a:ext cx="6332220" cy="2131060"/>
                     </a:xfrm>
                     <a:prstGeom prst="rect">
                       <a:avLst/>
@@ -2342,18 +2342,18 @@
           </wp:anchor>
         </w:drawing>
         <w:drawing>
-          <wp:anchor behindDoc="0" distT="0" distB="0" distL="0" distR="0" simplePos="0" locked="0" layoutInCell="1" allowOverlap="1" relativeHeight="8">
+          <wp:anchor behindDoc="0" distT="0" distB="0" distL="0" distR="0" simplePos="0" locked="0" layoutInCell="1" allowOverlap="1" relativeHeight="10">
             <wp:simplePos x="0" y="0"/>
             <wp:positionH relativeFrom="column">
-              <wp:align>center</wp:align>
+              <wp:posOffset>-76200</wp:posOffset>
             </wp:positionH>
             <wp:positionV relativeFrom="paragraph">
-              <wp:posOffset>635</wp:posOffset>
+              <wp:posOffset>4238625</wp:posOffset>
             </wp:positionV>
-            <wp:extent cx="6332220" cy="2131060"/>
+            <wp:extent cx="6332220" cy="408940"/>
             <wp:effectExtent l="0" t="0" r="0" b="0"/>
             <wp:wrapSquare wrapText="largest"/>
-            <wp:docPr id="12" name="Image8" descr=""/>
+            <wp:docPr id="12" name="Image10" descr=""/>
             <wp:cNvGraphicFramePr>
               <a:graphicFrameLocks xmlns:a="http://schemas.openxmlformats.org/drawingml/2006/main" noChangeAspect="1"/>
             </wp:cNvGraphicFramePr>
@@ -2361,7 +2361,7 @@
               <a:graphicData uri="http://schemas.openxmlformats.org/drawingml/2006/picture">
                 <pic:pic xmlns:pic="http://schemas.openxmlformats.org/drawingml/2006/picture">
                   <pic:nvPicPr>
-                    <pic:cNvPr id="12" name="Image8" descr=""/>
+                    <pic:cNvPr id="12" name="Image10" descr=""/>
                     <pic:cNvPicPr>
                       <a:picLocks noChangeAspect="1" noChangeArrowheads="1"/>
                     </pic:cNvPicPr>
@@ -2375,7 +2375,7 @@
                   <pic:spPr bwMode="auto">
                     <a:xfrm>
                       <a:off x="0" y="0"/>
-                      <a:ext cx="6332220" cy="2131060"/>
+                      <a:ext cx="6332220" cy="408940"/>
                     </a:xfrm>
                     <a:prstGeom prst="rect">
                       <a:avLst/>
@@ -3686,6 +3686,11 @@
     <w:qFormat/>
     <w:rPr/>
   </w:style>
+  <w:style w:type="character" w:styleId="ListLabel3">
+    <w:name w:val="ListLabel 3"/>
+    <w:qFormat/>
+    <w:rPr/>
+  </w:style>
   <w:style w:type="paragraph" w:styleId="Heading" w:customStyle="1">
     <w:name w:val="Heading"/>
     <w:basedOn w:val="Normal"/>

</xml_diff>